<commit_message>
New if and else
</commit_message>
<xml_diff>
--- a/Labaprog8.docx
+++ b/Labaprog8.docx
@@ -2344,6 +2344,111 @@
           <w:sz w:val="24"/>
         </w:rPr>
         <w:t xml:space="preserve">    int B[20]; // одномерный массив1</w:t>
+      </w:r>
+    </w:p>
+    <w:p>
+      <w:pPr>
+        <w:rPr>
+          <w:rFonts w:ascii="Courier New" w:hAnsi="Courier New"/>
+          <w:sz w:val="24"/>
+        </w:rPr>
+      </w:pPr>
+      <w:r>
+        <w:rPr>
+          <w:rFonts w:ascii="Courier New" w:hAnsi="Courier New"/>
+          <w:sz w:val="24"/>
+        </w:rPr>
+        <w:t xml:space="preserve">//Проверка на положительность </w:t>
+      </w:r>
+    </w:p>
+    <w:p>
+      <w:pPr>
+        <w:rPr>
+          <w:rFonts w:ascii="Courier New" w:hAnsi="Courier New"/>
+          <w:sz w:val="24"/>
+        </w:rPr>
+      </w:pPr>
+      <w:r>
+        <w:rPr>
+          <w:rFonts w:ascii="Courier New" w:hAnsi="Courier New"/>
+          <w:sz w:val="24"/>
+        </w:rPr>
+        <w:t>if (B[0] &gt;= 0) {</w:t>
+      </w:r>
+    </w:p>
+    <w:p>
+      <w:pPr>
+        <w:rPr>
+          <w:rFonts w:ascii="Courier New" w:hAnsi="Courier New"/>
+          <w:sz w:val="24"/>
+        </w:rPr>
+      </w:pPr>
+      <w:r>
+        <w:rPr>
+          <w:rFonts w:ascii="Courier New" w:hAnsi="Courier New"/>
+          <w:sz w:val="24"/>
+        </w:rPr>
+        <w:t>printf("Первый элемент положительный");</w:t>
+      </w:r>
+    </w:p>
+    <w:p>
+      <w:pPr>
+        <w:rPr>
+          <w:rFonts w:ascii="Courier New" w:hAnsi="Courier New"/>
+          <w:sz w:val="24"/>
+        </w:rPr>
+      </w:pPr>
+      <w:r>
+        <w:rPr>
+          <w:rFonts w:ascii="Courier New" w:hAnsi="Courier New"/>
+          <w:sz w:val="24"/>
+        </w:rPr>
+        <w:t>}</w:t>
+      </w:r>
+    </w:p>
+    <w:p>
+      <w:pPr>
+        <w:rPr>
+          <w:rFonts w:ascii="Courier New" w:hAnsi="Courier New"/>
+          <w:sz w:val="24"/>
+        </w:rPr>
+      </w:pPr>
+      <w:r>
+        <w:rPr>
+          <w:rFonts w:ascii="Courier New" w:hAnsi="Courier New"/>
+          <w:sz w:val="24"/>
+        </w:rPr>
+        <w:t>else {</w:t>
+      </w:r>
+    </w:p>
+    <w:p>
+      <w:pPr>
+        <w:rPr>
+          <w:rFonts w:ascii="Courier New" w:hAnsi="Courier New"/>
+          <w:sz w:val="24"/>
+        </w:rPr>
+      </w:pPr>
+      <w:r>
+        <w:rPr>
+          <w:rFonts w:ascii="Courier New" w:hAnsi="Courier New"/>
+          <w:sz w:val="24"/>
+        </w:rPr>
+        <w:t>printf("Первый элемент отрицательный")</w:t>
+      </w:r>
+    </w:p>
+    <w:p>
+      <w:pPr>
+        <w:rPr>
+          <w:rFonts w:ascii="Courier New" w:hAnsi="Courier New"/>
+          <w:sz w:val="24"/>
+        </w:rPr>
+      </w:pPr>
+      <w:r>
+        <w:rPr>
+          <w:rFonts w:ascii="Courier New" w:hAnsi="Courier New"/>
+          <w:sz w:val="24"/>
+        </w:rPr>
+        <w:t>}</w:t>
       </w:r>
     </w:p>
     <w:p>

</xml_diff>